<commit_message>
update script to take averages
</commit_message>
<xml_diff>
--- a/src/static/output.docx
+++ b/src/static/output.docx
@@ -14,7 +14,7 @@
       <w:r>
         <w:drawing>
           <wp:inline xmlns:a="http://schemas.openxmlformats.org/drawingml/2006/main" xmlns:pic="http://schemas.openxmlformats.org/drawingml/2006/picture">
-            <wp:extent cx="1143000" cy="839755"/>
+            <wp:extent cx="1828800" cy="1343608"/>
             <wp:docPr id="1" name="Picture 1"/>
             <wp:cNvGraphicFramePr>
               <a:graphicFrameLocks noChangeAspect="1"/>
@@ -23,7 +23,7 @@
               <a:graphicData uri="http://schemas.openxmlformats.org/drawingml/2006/picture">
                 <pic:pic>
                   <pic:nvPicPr>
-                    <pic:cNvPr id="0" name="0.0.jpg"/>
+                    <pic:cNvPr id="0" name="4.jpg"/>
                     <pic:cNvPicPr/>
                   </pic:nvPicPr>
                   <pic:blipFill>
@@ -35,7 +35,7 @@
                   <pic:spPr>
                     <a:xfrm>
                       <a:off x="0" y="0"/>
-                      <a:ext cx="1143000" cy="839755"/>
+                      <a:ext cx="1828800" cy="1343608"/>
                     </a:xfrm>
                     <a:prstGeom prst="rect"/>
                   </pic:spPr>
@@ -48,14 +48,14 @@
     </w:p>
     <w:p>
       <w:r>
-        <w:t xml:space="preserve"> Not that sandwich boy, the curvy, koo-ney, old in the sandwich.</w:t>
+        <w:t xml:space="preserve"> Not that sandwich boy, the curvy, koo-ney, old in the sandwich. Hey, that's my driving teacher, Mrs. Puff! Mrs. Puff?</w:t>
       </w:r>
     </w:p>
     <w:p>
       <w:r>
         <w:drawing>
           <wp:inline xmlns:a="http://schemas.openxmlformats.org/drawingml/2006/main" xmlns:pic="http://schemas.openxmlformats.org/drawingml/2006/picture">
-            <wp:extent cx="1143000" cy="839755"/>
+            <wp:extent cx="1828800" cy="1343608"/>
             <wp:docPr id="2" name="Picture 2"/>
             <wp:cNvGraphicFramePr>
               <a:graphicFrameLocks noChangeAspect="1"/>
@@ -64,7 +64,7 @@
               <a:graphicData uri="http://schemas.openxmlformats.org/drawingml/2006/picture">
                 <pic:pic>
                   <pic:nvPicPr>
-                    <pic:cNvPr id="0" name="5.44.jpg"/>
+                    <pic:cNvPr id="0" name="12.jpg"/>
                     <pic:cNvPicPr/>
                   </pic:nvPicPr>
                   <pic:blipFill>
@@ -76,7 +76,7 @@
                   <pic:spPr>
                     <a:xfrm>
                       <a:off x="0" y="0"/>
-                      <a:ext cx="1143000" cy="839755"/>
+                      <a:ext cx="1828800" cy="1343608"/>
                     </a:xfrm>
                     <a:prstGeom prst="rect"/>
                   </pic:spPr>
@@ -89,14 +89,14 @@
     </w:p>
     <w:p>
       <w:r>
-        <w:t xml:space="preserve"> Hey, that's my driving teacher, Mrs. Puff!</w:t>
+        <w:t xml:space="preserve"> Oh, she's married. All no, Mr. Crab, she's single. Then what happened to Mr. Puff?</w:t>
       </w:r>
     </w:p>
     <w:p>
       <w:r>
         <w:drawing>
           <wp:inline xmlns:a="http://schemas.openxmlformats.org/drawingml/2006/main" xmlns:pic="http://schemas.openxmlformats.org/drawingml/2006/picture">
-            <wp:extent cx="1143000" cy="839755"/>
+            <wp:extent cx="1828800" cy="1343608"/>
             <wp:docPr id="3" name="Picture 3"/>
             <wp:cNvGraphicFramePr>
               <a:graphicFrameLocks noChangeAspect="1"/>
@@ -105,7 +105,7 @@
               <a:graphicData uri="http://schemas.openxmlformats.org/drawingml/2006/picture">
                 <pic:pic>
                   <pic:nvPicPr>
-                    <pic:cNvPr id="0" name="8.24.jpg"/>
+                    <pic:cNvPr id="0" name="16.0.jpg"/>
                     <pic:cNvPicPr/>
                   </pic:nvPicPr>
                   <pic:blipFill>
@@ -117,171 +117,7 @@
                   <pic:spPr>
                     <a:xfrm>
                       <a:off x="0" y="0"/>
-                      <a:ext cx="1143000" cy="839755"/>
-                    </a:xfrm>
-                    <a:prstGeom prst="rect"/>
-                  </pic:spPr>
-                </pic:pic>
-              </a:graphicData>
-            </a:graphic>
-          </wp:inline>
-        </w:drawing>
-      </w:r>
-    </w:p>
-    <w:p>
-      <w:r>
-        <w:t xml:space="preserve"> Mrs. Puff?</w:t>
-      </w:r>
-    </w:p>
-    <w:p>
-      <w:r>
-        <w:drawing>
-          <wp:inline xmlns:a="http://schemas.openxmlformats.org/drawingml/2006/main" xmlns:pic="http://schemas.openxmlformats.org/drawingml/2006/picture">
-            <wp:extent cx="1143000" cy="839755"/>
-            <wp:docPr id="4" name="Picture 4"/>
-            <wp:cNvGraphicFramePr>
-              <a:graphicFrameLocks noChangeAspect="1"/>
-            </wp:cNvGraphicFramePr>
-            <a:graphic>
-              <a:graphicData uri="http://schemas.openxmlformats.org/drawingml/2006/picture">
-                <pic:pic>
-                  <pic:nvPicPr>
-                    <pic:cNvPr id="0" name="10.08.jpg"/>
-                    <pic:cNvPicPr/>
-                  </pic:nvPicPr>
-                  <pic:blipFill>
-                    <a:blip r:embed="rId12"/>
-                    <a:stretch>
-                      <a:fillRect/>
-                    </a:stretch>
-                  </pic:blipFill>
-                  <pic:spPr>
-                    <a:xfrm>
-                      <a:off x="0" y="0"/>
-                      <a:ext cx="1143000" cy="839755"/>
-                    </a:xfrm>
-                    <a:prstGeom prst="rect"/>
-                  </pic:spPr>
-                </pic:pic>
-              </a:graphicData>
-            </a:graphic>
-          </wp:inline>
-        </w:drawing>
-      </w:r>
-    </w:p>
-    <w:p>
-      <w:r>
-        <w:t xml:space="preserve"> Oh, she's married.</w:t>
-      </w:r>
-    </w:p>
-    <w:p>
-      <w:r>
-        <w:drawing>
-          <wp:inline xmlns:a="http://schemas.openxmlformats.org/drawingml/2006/main" xmlns:pic="http://schemas.openxmlformats.org/drawingml/2006/picture">
-            <wp:extent cx="1143000" cy="839755"/>
-            <wp:docPr id="5" name="Picture 5"/>
-            <wp:cNvGraphicFramePr>
-              <a:graphicFrameLocks noChangeAspect="1"/>
-            </wp:cNvGraphicFramePr>
-            <a:graphic>
-              <a:graphicData uri="http://schemas.openxmlformats.org/drawingml/2006/picture">
-                <pic:pic>
-                  <pic:nvPicPr>
-                    <pic:cNvPr id="0" name="12.48.jpg"/>
-                    <pic:cNvPicPr/>
-                  </pic:nvPicPr>
-                  <pic:blipFill>
-                    <a:blip r:embed="rId13"/>
-                    <a:stretch>
-                      <a:fillRect/>
-                    </a:stretch>
-                  </pic:blipFill>
-                  <pic:spPr>
-                    <a:xfrm>
-                      <a:off x="0" y="0"/>
-                      <a:ext cx="1143000" cy="839755"/>
-                    </a:xfrm>
-                    <a:prstGeom prst="rect"/>
-                  </pic:spPr>
-                </pic:pic>
-              </a:graphicData>
-            </a:graphic>
-          </wp:inline>
-        </w:drawing>
-      </w:r>
-    </w:p>
-    <w:p>
-      <w:r>
-        <w:t xml:space="preserve"> All no, Mr. Crab, she's single.</w:t>
-      </w:r>
-    </w:p>
-    <w:p>
-      <w:r>
-        <w:drawing>
-          <wp:inline xmlns:a="http://schemas.openxmlformats.org/drawingml/2006/main" xmlns:pic="http://schemas.openxmlformats.org/drawingml/2006/picture">
-            <wp:extent cx="1143000" cy="839755"/>
-            <wp:docPr id="6" name="Picture 6"/>
-            <wp:cNvGraphicFramePr>
-              <a:graphicFrameLocks noChangeAspect="1"/>
-            </wp:cNvGraphicFramePr>
-            <a:graphic>
-              <a:graphicData uri="http://schemas.openxmlformats.org/drawingml/2006/picture">
-                <pic:pic>
-                  <pic:nvPicPr>
-                    <pic:cNvPr id="0" name="14.24.jpg"/>
-                    <pic:cNvPicPr/>
-                  </pic:nvPicPr>
-                  <pic:blipFill>
-                    <a:blip r:embed="rId14"/>
-                    <a:stretch>
-                      <a:fillRect/>
-                    </a:stretch>
-                  </pic:blipFill>
-                  <pic:spPr>
-                    <a:xfrm>
-                      <a:off x="0" y="0"/>
-                      <a:ext cx="1143000" cy="839755"/>
-                    </a:xfrm>
-                    <a:prstGeom prst="rect"/>
-                  </pic:spPr>
-                </pic:pic>
-              </a:graphicData>
-            </a:graphic>
-          </wp:inline>
-        </w:drawing>
-      </w:r>
-    </w:p>
-    <w:p>
-      <w:r>
-        <w:t xml:space="preserve"> Then what happened to Mr. Puff?</w:t>
-      </w:r>
-    </w:p>
-    <w:p>
-      <w:r>
-        <w:drawing>
-          <wp:inline xmlns:a="http://schemas.openxmlformats.org/drawingml/2006/main" xmlns:pic="http://schemas.openxmlformats.org/drawingml/2006/picture">
-            <wp:extent cx="1143000" cy="839755"/>
-            <wp:docPr id="7" name="Picture 7"/>
-            <wp:cNvGraphicFramePr>
-              <a:graphicFrameLocks noChangeAspect="1"/>
-            </wp:cNvGraphicFramePr>
-            <a:graphic>
-              <a:graphicData uri="http://schemas.openxmlformats.org/drawingml/2006/picture">
-                <pic:pic>
-                  <pic:nvPicPr>
-                    <pic:cNvPr id="0" name="16.08.jpg"/>
-                    <pic:cNvPicPr/>
-                  </pic:nvPicPr>
-                  <pic:blipFill>
-                    <a:blip r:embed="rId15"/>
-                    <a:stretch>
-                      <a:fillRect/>
-                    </a:stretch>
-                  </pic:blipFill>
-                  <pic:spPr>
-                    <a:xfrm>
-                      <a:off x="0" y="0"/>
-                      <a:ext cx="1143000" cy="839755"/>
+                      <a:ext cx="1828800" cy="1343608"/>
                     </a:xfrm>
                     <a:prstGeom prst="rect"/>
                   </pic:spPr>

</xml_diff>